<commit_message>
Documentacion st 17/08/2020 15:45pm
</commit_message>
<xml_diff>
--- a/DOCUMENTACION/I. PLANIFICACION DEL PROYECTO/5.- PRESUPUESTO GENERAL OBTENIDO DEL DIAGRAMA DE GANTT.docx
+++ b/DOCUMENTACION/I. PLANIFICACION DEL PROYECTO/5.- PRESUPUESTO GENERAL OBTENIDO DEL DIAGRAMA DE GANTT.docx
@@ -11,31 +11,39 @@
         </w:numPr>
       </w:pPr>
       <w:r>
-        <w:t xml:space="preserve">1.5 PRESUPUESTO GENERAL </w:t>
+        <w:t>1.5 PRESUPUESTO GEN</w:t>
+      </w:r>
+      <w:bookmarkStart w:id="0" w:name="_GoBack"/>
+      <w:bookmarkEnd w:id="0"/>
+      <w:r>
+        <w:t xml:space="preserve">ERAL </w:t>
       </w:r>
     </w:p>
     <w:p>
       <w:pPr>
         <w:rPr>
-          <w:rFonts w:hint="default"/>
+          <w:rFonts w:hint="default" w:ascii="Times New Roman" w:hAnsi="Times New Roman" w:cs="Times New Roman"/>
+          <w:sz w:val="28"/>
+          <w:szCs w:val="28"/>
           <w:lang w:val="en-US"/>
         </w:rPr>
       </w:pPr>
       <w:r>
         <w:rPr>
-          <w:rFonts w:hint="default"/>
+          <w:rFonts w:hint="default" w:ascii="Times New Roman" w:hAnsi="Times New Roman" w:cs="Times New Roman"/>
+          <w:sz w:val="28"/>
+          <w:szCs w:val="28"/>
           <w:lang w:val="en-US"/>
         </w:rPr>
         <w:t>Moneda: Dolar Estadounidense</w:t>
       </w:r>
-      <w:bookmarkStart w:id="0" w:name="_GoBack"/>
-      <w:bookmarkEnd w:id="0"/>
     </w:p>
     <w:tbl>
       <w:tblPr>
+        <w:tblStyle w:val="6"/>
         <w:tblW w:w="4999" w:type="pct"/>
         <w:tblInd w:w="0" w:type="dxa"/>
-        <w:shd w:val="clear"/>
+        <w:shd w:val="clear" w:color="auto" w:fill="auto"/>
         <w:tblLayout w:type="autofit"/>
         <w:tblCellMar>
           <w:top w:w="0" w:type="dxa"/>
@@ -50,7 +58,7 @@
       </w:tblGrid>
       <w:tr>
         <w:tblPrEx>
-          <w:shd w:val="clear"/>
+          <w:shd w:val="clear" w:color="auto" w:fill="auto"/>
           <w:tblCellMar>
             <w:top w:w="0" w:type="dxa"/>
             <w:left w:w="0" w:type="dxa"/>
@@ -88,26 +96,25 @@
               <w:jc w:val="center"/>
               <w:textAlignment w:val="center"/>
               <w:rPr>
-                <w:rFonts w:ascii="Arial" w:hAnsi="Arial" w:cs="Arial"/>
+                <w:rFonts w:hint="default" w:ascii="Times New Roman" w:hAnsi="Times New Roman" w:cs="Times New Roman"/>
                 <w:b/>
                 <w:i w:val="0"/>
                 <w:color w:val="002060"/>
-                <w:sz w:val="24"/>
-                <w:szCs w:val="24"/>
+                <w:sz w:val="28"/>
+                <w:szCs w:val="28"/>
                 <w:u w:val="none"/>
               </w:rPr>
             </w:pPr>
             <w:r>
               <w:rPr>
-                <w:rFonts w:hint="default" w:ascii="Arial" w:hAnsi="Arial" w:eastAsia="SimSun" w:cs="Arial"/>
+                <w:rFonts w:hint="default" w:ascii="Times New Roman" w:hAnsi="Times New Roman" w:eastAsia="SimSun" w:cs="Times New Roman"/>
                 <w:b/>
                 <w:i w:val="0"/>
                 <w:color w:val="002060"/>
                 <w:kern w:val="0"/>
-                <w:sz w:val="24"/>
-                <w:szCs w:val="24"/>
-                <w:u w:val="none"/>
-                <w:bdr w:val="none" w:color="auto" w:sz="0" w:space="0"/>
+                <w:sz w:val="28"/>
+                <w:szCs w:val="28"/>
+                <w:u w:val="none"/>
                 <w:lang w:val="en-US" w:eastAsia="zh-CN" w:bidi="ar"/>
               </w:rPr>
               <w:t>FACTOR</w:t>
@@ -141,26 +148,25 @@
               <w:jc w:val="right"/>
               <w:textAlignment w:val="center"/>
               <w:rPr>
-                <w:rFonts w:hint="default" w:ascii="Arial" w:hAnsi="Arial" w:cs="Arial"/>
+                <w:rFonts w:hint="default" w:ascii="Times New Roman" w:hAnsi="Times New Roman" w:cs="Times New Roman"/>
                 <w:b/>
                 <w:i w:val="0"/>
                 <w:color w:val="002060"/>
-                <w:sz w:val="24"/>
-                <w:szCs w:val="24"/>
+                <w:sz w:val="28"/>
+                <w:szCs w:val="28"/>
                 <w:u w:val="none"/>
               </w:rPr>
             </w:pPr>
             <w:r>
               <w:rPr>
-                <w:rFonts w:hint="default" w:ascii="Arial" w:hAnsi="Arial" w:eastAsia="SimSun" w:cs="Arial"/>
+                <w:rFonts w:hint="default" w:ascii="Times New Roman" w:hAnsi="Times New Roman" w:eastAsia="SimSun" w:cs="Times New Roman"/>
                 <w:b/>
                 <w:i w:val="0"/>
                 <w:color w:val="002060"/>
                 <w:kern w:val="0"/>
-                <w:sz w:val="24"/>
-                <w:szCs w:val="24"/>
-                <w:u w:val="none"/>
-                <w:bdr w:val="none" w:color="auto" w:sz="0" w:space="0"/>
+                <w:sz w:val="28"/>
+                <w:szCs w:val="28"/>
+                <w:u w:val="none"/>
                 <w:lang w:val="en-US" w:eastAsia="zh-CN" w:bidi="ar"/>
               </w:rPr>
               <w:t>COSTO</w:t>
@@ -170,7 +176,6 @@
       </w:tr>
       <w:tr>
         <w:tblPrEx>
-          <w:shd w:val="clear"/>
           <w:tblCellMar>
             <w:top w:w="0" w:type="dxa"/>
             <w:left w:w="0" w:type="dxa"/>
@@ -208,24 +213,23 @@
               <w:jc w:val="both"/>
               <w:textAlignment w:val="center"/>
               <w:rPr>
-                <w:rFonts w:ascii="Calibri" w:hAnsi="Calibri" w:cs="Calibri"/>
-                <w:i w:val="0"/>
-                <w:color w:val="000000"/>
-                <w:sz w:val="22"/>
-                <w:szCs w:val="22"/>
+                <w:rFonts w:hint="default" w:ascii="Times New Roman" w:hAnsi="Times New Roman" w:cs="Times New Roman"/>
+                <w:i w:val="0"/>
+                <w:color w:val="000000"/>
+                <w:sz w:val="28"/>
+                <w:szCs w:val="28"/>
                 <w:u w:val="none"/>
               </w:rPr>
             </w:pPr>
             <w:r>
               <w:rPr>
-                <w:rFonts w:hint="default" w:ascii="Calibri" w:hAnsi="Calibri" w:eastAsia="SimSun" w:cs="Calibri"/>
+                <w:rFonts w:hint="default" w:ascii="Times New Roman" w:hAnsi="Times New Roman" w:eastAsia="SimSun" w:cs="Times New Roman"/>
                 <w:i w:val="0"/>
                 <w:color w:val="000000"/>
                 <w:kern w:val="0"/>
-                <w:sz w:val="22"/>
-                <w:szCs w:val="22"/>
-                <w:u w:val="none"/>
-                <w:bdr w:val="none" w:color="auto" w:sz="0" w:space="0"/>
+                <w:sz w:val="28"/>
+                <w:szCs w:val="28"/>
+                <w:u w:val="none"/>
                 <w:lang w:val="en-US" w:eastAsia="zh-CN" w:bidi="ar"/>
               </w:rPr>
               <w:t>Proyecto de Software</w:t>
@@ -259,34 +263,46 @@
               <w:jc w:val="right"/>
               <w:textAlignment w:val="center"/>
               <w:rPr>
-                <w:rFonts w:hint="default" w:ascii="Calibri" w:hAnsi="Calibri" w:cs="Calibri"/>
-                <w:i w:val="0"/>
-                <w:color w:val="000000"/>
-                <w:sz w:val="22"/>
-                <w:szCs w:val="22"/>
-                <w:u w:val="none"/>
+                <w:rFonts w:hint="default" w:ascii="Times New Roman" w:hAnsi="Times New Roman" w:cs="Times New Roman"/>
+                <w:i w:val="0"/>
+                <w:color w:val="000000"/>
+                <w:sz w:val="28"/>
+                <w:szCs w:val="28"/>
+                <w:u w:val="none"/>
+                <w:lang w:val="en-US"/>
               </w:rPr>
             </w:pPr>
             <w:r>
               <w:rPr>
-                <w:rFonts w:hint="default" w:ascii="Calibri" w:hAnsi="Calibri" w:eastAsia="SimSun" w:cs="Calibri"/>
+                <w:rFonts w:hint="default" w:ascii="Times New Roman" w:hAnsi="Times New Roman" w:eastAsia="SimSun" w:cs="Times New Roman"/>
                 <w:i w:val="0"/>
                 <w:color w:val="000000"/>
                 <w:kern w:val="0"/>
-                <w:sz w:val="22"/>
-                <w:szCs w:val="22"/>
-                <w:u w:val="none"/>
-                <w:bdr w:val="none" w:color="auto" w:sz="0" w:space="0"/>
+                <w:sz w:val="28"/>
+                <w:szCs w:val="28"/>
+                <w:u w:val="none"/>
                 <w:lang w:val="en-US" w:eastAsia="zh-CN" w:bidi="ar"/>
               </w:rPr>
-              <w:t>$2,460.00</w:t>
+              <w:t>$</w:t>
+            </w:r>
+            <w:r>
+              <w:rPr>
+                <w:rFonts w:hint="default" w:ascii="Times New Roman" w:hAnsi="Times New Roman" w:eastAsia="SimSun" w:cs="Times New Roman"/>
+                <w:i w:val="0"/>
+                <w:color w:val="000000"/>
+                <w:kern w:val="0"/>
+                <w:sz w:val="28"/>
+                <w:szCs w:val="28"/>
+                <w:u w:val="none"/>
+                <w:lang w:val="en-US" w:eastAsia="zh-CN" w:bidi="ar"/>
+              </w:rPr>
+              <w:t>1,685.00</w:t>
             </w:r>
           </w:p>
         </w:tc>
       </w:tr>
       <w:tr>
         <w:tblPrEx>
-          <w:shd w:val="clear"/>
           <w:tblCellMar>
             <w:top w:w="0" w:type="dxa"/>
             <w:left w:w="0" w:type="dxa"/>
@@ -324,24 +340,23 @@
               <w:jc w:val="both"/>
               <w:textAlignment w:val="center"/>
               <w:rPr>
-                <w:rFonts w:hint="default" w:ascii="Calibri" w:hAnsi="Calibri" w:cs="Calibri"/>
-                <w:i w:val="0"/>
-                <w:color w:val="000000"/>
-                <w:sz w:val="22"/>
-                <w:szCs w:val="22"/>
+                <w:rFonts w:hint="default" w:ascii="Times New Roman" w:hAnsi="Times New Roman" w:cs="Times New Roman"/>
+                <w:i w:val="0"/>
+                <w:color w:val="000000"/>
+                <w:sz w:val="28"/>
+                <w:szCs w:val="28"/>
                 <w:u w:val="none"/>
               </w:rPr>
             </w:pPr>
             <w:r>
               <w:rPr>
-                <w:rFonts w:hint="default" w:ascii="Calibri" w:hAnsi="Calibri" w:eastAsia="SimSun" w:cs="Calibri"/>
+                <w:rFonts w:hint="default" w:ascii="Times New Roman" w:hAnsi="Times New Roman" w:eastAsia="SimSun" w:cs="Times New Roman"/>
                 <w:i w:val="0"/>
                 <w:color w:val="000000"/>
                 <w:kern w:val="0"/>
-                <w:sz w:val="22"/>
-                <w:szCs w:val="22"/>
-                <w:u w:val="none"/>
-                <w:bdr w:val="none" w:color="auto" w:sz="0" w:space="0"/>
+                <w:sz w:val="28"/>
+                <w:szCs w:val="28"/>
+                <w:u w:val="none"/>
                 <w:lang w:val="en-US" w:eastAsia="zh-CN" w:bidi="ar"/>
               </w:rPr>
               <w:t>Licencia SQL SERVER</w:t>
@@ -375,24 +390,23 @@
               <w:jc w:val="right"/>
               <w:textAlignment w:val="center"/>
               <w:rPr>
-                <w:rFonts w:hint="default" w:ascii="Calibri" w:hAnsi="Calibri" w:cs="Calibri"/>
-                <w:i w:val="0"/>
-                <w:color w:val="000000"/>
-                <w:sz w:val="22"/>
-                <w:szCs w:val="22"/>
+                <w:rFonts w:hint="default" w:ascii="Times New Roman" w:hAnsi="Times New Roman" w:cs="Times New Roman"/>
+                <w:i w:val="0"/>
+                <w:color w:val="000000"/>
+                <w:sz w:val="28"/>
+                <w:szCs w:val="28"/>
                 <w:u w:val="none"/>
               </w:rPr>
             </w:pPr>
             <w:r>
               <w:rPr>
-                <w:rFonts w:hint="default" w:ascii="Calibri" w:hAnsi="Calibri" w:eastAsia="SimSun" w:cs="Calibri"/>
+                <w:rFonts w:hint="default" w:ascii="Times New Roman" w:hAnsi="Times New Roman" w:eastAsia="SimSun" w:cs="Times New Roman"/>
                 <w:i w:val="0"/>
                 <w:color w:val="000000"/>
                 <w:kern w:val="0"/>
-                <w:sz w:val="22"/>
-                <w:szCs w:val="22"/>
-                <w:u w:val="none"/>
-                <w:bdr w:val="none" w:color="auto" w:sz="0" w:space="0"/>
+                <w:sz w:val="28"/>
+                <w:szCs w:val="28"/>
+                <w:u w:val="none"/>
                 <w:lang w:val="en-US" w:eastAsia="zh-CN" w:bidi="ar"/>
               </w:rPr>
               <w:t>$81.00</w:t>
@@ -439,24 +453,23 @@
               <w:jc w:val="both"/>
               <w:textAlignment w:val="center"/>
               <w:rPr>
-                <w:rFonts w:hint="default" w:ascii="Calibri" w:hAnsi="Calibri" w:cs="Calibri"/>
-                <w:i w:val="0"/>
-                <w:color w:val="000000"/>
-                <w:sz w:val="22"/>
-                <w:szCs w:val="22"/>
+                <w:rFonts w:hint="default" w:ascii="Times New Roman" w:hAnsi="Times New Roman" w:cs="Times New Roman"/>
+                <w:i w:val="0"/>
+                <w:color w:val="000000"/>
+                <w:sz w:val="28"/>
+                <w:szCs w:val="28"/>
                 <w:u w:val="none"/>
               </w:rPr>
             </w:pPr>
             <w:r>
               <w:rPr>
-                <w:rFonts w:hint="default" w:ascii="Calibri" w:hAnsi="Calibri" w:eastAsia="SimSun" w:cs="Calibri"/>
+                <w:rFonts w:hint="default" w:ascii="Times New Roman" w:hAnsi="Times New Roman" w:eastAsia="SimSun" w:cs="Times New Roman"/>
                 <w:i w:val="0"/>
                 <w:color w:val="000000"/>
                 <w:kern w:val="0"/>
-                <w:sz w:val="22"/>
-                <w:szCs w:val="22"/>
-                <w:u w:val="none"/>
-                <w:bdr w:val="none" w:color="auto" w:sz="0" w:space="0"/>
+                <w:sz w:val="28"/>
+                <w:szCs w:val="28"/>
+                <w:u w:val="none"/>
                 <w:lang w:val="en-US" w:eastAsia="zh-CN" w:bidi="ar"/>
               </w:rPr>
               <w:t>Dominio(Anual)</w:t>
@@ -490,24 +503,23 @@
               <w:jc w:val="right"/>
               <w:textAlignment w:val="center"/>
               <w:rPr>
-                <w:rFonts w:hint="default" w:ascii="Calibri" w:hAnsi="Calibri" w:cs="Calibri"/>
-                <w:i w:val="0"/>
-                <w:color w:val="000000"/>
-                <w:sz w:val="22"/>
-                <w:szCs w:val="22"/>
+                <w:rFonts w:hint="default" w:ascii="Times New Roman" w:hAnsi="Times New Roman" w:cs="Times New Roman"/>
+                <w:i w:val="0"/>
+                <w:color w:val="000000"/>
+                <w:sz w:val="28"/>
+                <w:szCs w:val="28"/>
                 <w:u w:val="none"/>
               </w:rPr>
             </w:pPr>
             <w:r>
               <w:rPr>
-                <w:rFonts w:hint="default" w:ascii="Calibri" w:hAnsi="Calibri" w:eastAsia="SimSun" w:cs="Calibri"/>
+                <w:rFonts w:hint="default" w:ascii="Times New Roman" w:hAnsi="Times New Roman" w:eastAsia="SimSun" w:cs="Times New Roman"/>
                 <w:i w:val="0"/>
                 <w:color w:val="000000"/>
                 <w:kern w:val="0"/>
-                <w:sz w:val="22"/>
-                <w:szCs w:val="22"/>
-                <w:u w:val="none"/>
-                <w:bdr w:val="none" w:color="auto" w:sz="0" w:space="0"/>
+                <w:sz w:val="28"/>
+                <w:szCs w:val="28"/>
+                <w:u w:val="none"/>
                 <w:lang w:val="en-US" w:eastAsia="zh-CN" w:bidi="ar"/>
               </w:rPr>
               <w:t>$150.00</w:t>
@@ -517,7 +529,6 @@
       </w:tr>
       <w:tr>
         <w:tblPrEx>
-          <w:shd w:val="clear"/>
           <w:tblCellMar>
             <w:top w:w="0" w:type="dxa"/>
             <w:left w:w="0" w:type="dxa"/>
@@ -555,24 +566,23 @@
               <w:jc w:val="both"/>
               <w:textAlignment w:val="center"/>
               <w:rPr>
-                <w:rFonts w:hint="default" w:ascii="Calibri" w:hAnsi="Calibri" w:cs="Calibri"/>
-                <w:i w:val="0"/>
-                <w:color w:val="000000"/>
-                <w:sz w:val="22"/>
-                <w:szCs w:val="22"/>
+                <w:rFonts w:hint="default" w:ascii="Times New Roman" w:hAnsi="Times New Roman" w:cs="Times New Roman"/>
+                <w:i w:val="0"/>
+                <w:color w:val="000000"/>
+                <w:sz w:val="28"/>
+                <w:szCs w:val="28"/>
                 <w:u w:val="none"/>
               </w:rPr>
             </w:pPr>
             <w:r>
               <w:rPr>
-                <w:rFonts w:hint="default" w:ascii="Calibri" w:hAnsi="Calibri" w:eastAsia="SimSun" w:cs="Calibri"/>
+                <w:rFonts w:hint="default" w:ascii="Times New Roman" w:hAnsi="Times New Roman" w:eastAsia="SimSun" w:cs="Times New Roman"/>
                 <w:i w:val="0"/>
                 <w:color w:val="000000"/>
                 <w:kern w:val="0"/>
-                <w:sz w:val="22"/>
-                <w:szCs w:val="22"/>
-                <w:u w:val="none"/>
-                <w:bdr w:val="none" w:color="auto" w:sz="0" w:space="0"/>
+                <w:sz w:val="28"/>
+                <w:szCs w:val="28"/>
+                <w:u w:val="none"/>
                 <w:lang w:val="en-US" w:eastAsia="zh-CN" w:bidi="ar"/>
               </w:rPr>
               <w:t>Mantenimiento del Software (Mensual)</w:t>
@@ -606,24 +616,23 @@
               <w:jc w:val="right"/>
               <w:textAlignment w:val="center"/>
               <w:rPr>
-                <w:rFonts w:hint="default" w:ascii="Calibri" w:hAnsi="Calibri" w:cs="Calibri"/>
-                <w:i w:val="0"/>
-                <w:color w:val="000000"/>
-                <w:sz w:val="22"/>
-                <w:szCs w:val="22"/>
+                <w:rFonts w:hint="default" w:ascii="Times New Roman" w:hAnsi="Times New Roman" w:cs="Times New Roman"/>
+                <w:i w:val="0"/>
+                <w:color w:val="000000"/>
+                <w:sz w:val="28"/>
+                <w:szCs w:val="28"/>
                 <w:u w:val="none"/>
               </w:rPr>
             </w:pPr>
             <w:r>
               <w:rPr>
-                <w:rFonts w:hint="default" w:ascii="Calibri" w:hAnsi="Calibri" w:eastAsia="SimSun" w:cs="Calibri"/>
+                <w:rFonts w:hint="default" w:ascii="Times New Roman" w:hAnsi="Times New Roman" w:eastAsia="SimSun" w:cs="Times New Roman"/>
                 <w:i w:val="0"/>
                 <w:color w:val="000000"/>
                 <w:kern w:val="0"/>
-                <w:sz w:val="22"/>
-                <w:szCs w:val="22"/>
-                <w:u w:val="none"/>
-                <w:bdr w:val="none" w:color="auto" w:sz="0" w:space="0"/>
+                <w:sz w:val="28"/>
+                <w:szCs w:val="28"/>
+                <w:u w:val="none"/>
                 <w:lang w:val="en-US" w:eastAsia="zh-CN" w:bidi="ar"/>
               </w:rPr>
               <w:t>$100.00</w:t>
@@ -633,7 +642,6 @@
       </w:tr>
       <w:tr>
         <w:tblPrEx>
-          <w:shd w:val="clear"/>
           <w:tblCellMar>
             <w:top w:w="0" w:type="dxa"/>
             <w:left w:w="0" w:type="dxa"/>
@@ -671,24 +679,23 @@
               <w:jc w:val="center"/>
               <w:textAlignment w:val="center"/>
               <w:rPr>
-                <w:rFonts w:hint="default" w:ascii="Calibri" w:hAnsi="Calibri" w:cs="Calibri"/>
-                <w:i w:val="0"/>
-                <w:color w:val="000000"/>
-                <w:sz w:val="22"/>
-                <w:szCs w:val="22"/>
+                <w:rFonts w:hint="default" w:ascii="Times New Roman" w:hAnsi="Times New Roman" w:cs="Times New Roman"/>
+                <w:i w:val="0"/>
+                <w:color w:val="000000"/>
+                <w:sz w:val="28"/>
+                <w:szCs w:val="28"/>
                 <w:u w:val="none"/>
               </w:rPr>
             </w:pPr>
             <w:r>
               <w:rPr>
-                <w:rFonts w:hint="default" w:ascii="Calibri" w:hAnsi="Calibri" w:eastAsia="SimSun" w:cs="Calibri"/>
+                <w:rFonts w:hint="default" w:ascii="Times New Roman" w:hAnsi="Times New Roman" w:eastAsia="SimSun" w:cs="Times New Roman"/>
                 <w:i w:val="0"/>
                 <w:color w:val="000000"/>
                 <w:kern w:val="0"/>
-                <w:sz w:val="22"/>
-                <w:szCs w:val="22"/>
-                <w:u w:val="none"/>
-                <w:bdr w:val="none" w:color="auto" w:sz="0" w:space="0"/>
+                <w:sz w:val="28"/>
+                <w:szCs w:val="28"/>
+                <w:u w:val="none"/>
                 <w:lang w:val="en-US" w:eastAsia="zh-CN" w:bidi="ar"/>
               </w:rPr>
               <w:t>Total</w:t>
@@ -722,27 +729,26 @@
               <w:jc w:val="right"/>
               <w:textAlignment w:val="center"/>
               <w:rPr>
-                <w:rFonts w:hint="default" w:ascii="Calibri" w:hAnsi="Calibri" w:cs="Calibri"/>
-                <w:i w:val="0"/>
-                <w:color w:val="000000"/>
-                <w:sz w:val="22"/>
-                <w:szCs w:val="22"/>
+                <w:rFonts w:hint="default" w:ascii="Times New Roman" w:hAnsi="Times New Roman" w:cs="Times New Roman"/>
+                <w:i w:val="0"/>
+                <w:color w:val="000000"/>
+                <w:sz w:val="28"/>
+                <w:szCs w:val="28"/>
                 <w:u w:val="none"/>
               </w:rPr>
             </w:pPr>
             <w:r>
               <w:rPr>
-                <w:rFonts w:hint="default" w:ascii="Calibri" w:hAnsi="Calibri" w:eastAsia="SimSun" w:cs="Calibri"/>
+                <w:rFonts w:hint="default" w:ascii="Times New Roman" w:hAnsi="Times New Roman" w:eastAsia="SimSun" w:cs="Times New Roman"/>
                 <w:i w:val="0"/>
                 <w:color w:val="000000"/>
                 <w:kern w:val="0"/>
-                <w:sz w:val="22"/>
-                <w:szCs w:val="22"/>
-                <w:u w:val="none"/>
-                <w:bdr w:val="none" w:color="auto" w:sz="0" w:space="0"/>
+                <w:sz w:val="28"/>
+                <w:szCs w:val="28"/>
+                <w:u w:val="none"/>
                 <w:lang w:val="en-US" w:eastAsia="zh-CN" w:bidi="ar"/>
               </w:rPr>
-              <w:t>$2,791.00</w:t>
+              <w:t>$2,016.00</w:t>
             </w:r>
           </w:p>
         </w:tc>
@@ -902,6 +908,7 @@
         <w:rFonts w:ascii="Times New Roman" w:hAnsi="Times New Roman" w:eastAsia="SimSun" w:cs="Times New Roman"/>
       </w:rPr>
     </w:rPrDefault>
+    <w:pPrDefault/>
   </w:docDefaults>
   <w:latentStyles w:count="260" w:defQFormat="0" w:defUnhideWhenUsed="1" w:defSemiHidden="1" w:defUIPriority="99" w:defLockedState="0">
     <w:lsdException w:qFormat="1" w:unhideWhenUsed="0" w:uiPriority="0" w:semiHidden="0" w:name="Normal"/>

</xml_diff>